<commit_message>
Updated BT encounter summaries
</commit_message>
<xml_diff>
--- a/tables/BT/BT_IDs_not_found_tracking_dates.docx
+++ b/tables/BT/BT_IDs_not_found_tracking_dates.docx
@@ -33,8 +33,8 @@
         <w:tc>
           <w:tcPr>
             <w:tcBorders>
-              <w:bottom w:val="single" w:sz="12" w:space="0" w:color="000000"/>
-              <w:top w:val="single" w:sz="12" w:space="0" w:color="000000"/>
+              <w:bottom w:val="single" w:sz="12" w:space="0" w:color="666666"/>
+              <w:top w:val="single" w:sz="12" w:space="0" w:color="666666"/>
               <w:left w:val="none" w:sz="0" w:space="0" w:color="000000"/>
               <w:right w:val="none" w:sz="0" w:space="0" w:color="000000"/>
             </w:tcBorders>
@@ -77,8 +77,8 @@
         <w:tc>
           <w:tcPr>
             <w:tcBorders>
-              <w:bottom w:val="single" w:sz="12" w:space="0" w:color="000000"/>
-              <w:top w:val="single" w:sz="12" w:space="0" w:color="000000"/>
+              <w:bottom w:val="single" w:sz="12" w:space="0" w:color="666666"/>
+              <w:top w:val="single" w:sz="12" w:space="0" w:color="666666"/>
               <w:left w:val="none" w:sz="0" w:space="0" w:color="000000"/>
               <w:right w:val="none" w:sz="0" w:space="0" w:color="000000"/>
             </w:tcBorders>
@@ -121,8 +121,8 @@
         <w:tc>
           <w:tcPr>
             <w:tcBorders>
-              <w:bottom w:val="single" w:sz="12" w:space="0" w:color="000000"/>
-              <w:top w:val="single" w:sz="12" w:space="0" w:color="000000"/>
+              <w:bottom w:val="single" w:sz="12" w:space="0" w:color="666666"/>
+              <w:top w:val="single" w:sz="12" w:space="0" w:color="666666"/>
               <w:left w:val="none" w:sz="0" w:space="0" w:color="000000"/>
               <w:right w:val="none" w:sz="0" w:space="0" w:color="000000"/>
             </w:tcBorders>
@@ -165,8 +165,8 @@
         <w:tc>
           <w:tcPr>
             <w:tcBorders>
-              <w:bottom w:val="single" w:sz="12" w:space="0" w:color="000000"/>
-              <w:top w:val="single" w:sz="12" w:space="0" w:color="000000"/>
+              <w:bottom w:val="single" w:sz="12" w:space="0" w:color="666666"/>
+              <w:top w:val="single" w:sz="12" w:space="0" w:color="666666"/>
               <w:left w:val="none" w:sz="0" w:space="0" w:color="000000"/>
               <w:right w:val="none" w:sz="0" w:space="0" w:color="000000"/>
             </w:tcBorders>
@@ -209,8 +209,8 @@
         <w:tc>
           <w:tcPr>
             <w:tcBorders>
-              <w:bottom w:val="single" w:sz="12" w:space="0" w:color="000000"/>
-              <w:top w:val="single" w:sz="12" w:space="0" w:color="000000"/>
+              <w:bottom w:val="single" w:sz="12" w:space="0" w:color="666666"/>
+              <w:top w:val="single" w:sz="12" w:space="0" w:color="666666"/>
               <w:left w:val="none" w:sz="0" w:space="0" w:color="000000"/>
               <w:right w:val="none" w:sz="0" w:space="0" w:color="000000"/>
             </w:tcBorders>
@@ -253,8 +253,8 @@
         <w:tc>
           <w:tcPr>
             <w:tcBorders>
-              <w:bottom w:val="single" w:sz="12" w:space="0" w:color="000000"/>
-              <w:top w:val="single" w:sz="12" w:space="0" w:color="000000"/>
+              <w:bottom w:val="single" w:sz="12" w:space="0" w:color="666666"/>
+              <w:top w:val="single" w:sz="12" w:space="0" w:color="666666"/>
               <w:left w:val="none" w:sz="0" w:space="0" w:color="000000"/>
               <w:right w:val="none" w:sz="0" w:space="0" w:color="000000"/>
             </w:tcBorders>
@@ -304,7 +304,7 @@
           <w:tcPr>
             <w:tcBorders>
               <w:bottom w:val="none" w:sz="0" w:space="0" w:color="000000"/>
-              <w:top w:val="single" w:sz="12" w:space="0" w:color="000000"/>
+              <w:top w:val="single" w:sz="12" w:space="0" w:color="666666"/>
               <w:left w:val="none" w:sz="0" w:space="0" w:color="000000"/>
               <w:right w:val="none" w:sz="0" w:space="0" w:color="000000"/>
             </w:tcBorders>
@@ -348,7 +348,7 @@
           <w:tcPr>
             <w:tcBorders>
               <w:bottom w:val="none" w:sz="0" w:space="0" w:color="000000"/>
-              <w:top w:val="single" w:sz="12" w:space="0" w:color="000000"/>
+              <w:top w:val="single" w:sz="12" w:space="0" w:color="666666"/>
               <w:left w:val="none" w:sz="0" w:space="0" w:color="000000"/>
               <w:right w:val="none" w:sz="0" w:space="0" w:color="000000"/>
             </w:tcBorders>
@@ -392,7 +392,7 @@
           <w:tcPr>
             <w:tcBorders>
               <w:bottom w:val="none" w:sz="0" w:space="0" w:color="000000"/>
-              <w:top w:val="single" w:sz="12" w:space="0" w:color="000000"/>
+              <w:top w:val="single" w:sz="12" w:space="0" w:color="666666"/>
               <w:left w:val="none" w:sz="0" w:space="0" w:color="000000"/>
               <w:right w:val="none" w:sz="0" w:space="0" w:color="000000"/>
             </w:tcBorders>
@@ -436,7 +436,7 @@
           <w:tcPr>
             <w:tcBorders>
               <w:bottom w:val="none" w:sz="0" w:space="0" w:color="000000"/>
-              <w:top w:val="single" w:sz="12" w:space="0" w:color="000000"/>
+              <w:top w:val="single" w:sz="12" w:space="0" w:color="666666"/>
               <w:left w:val="none" w:sz="0" w:space="0" w:color="000000"/>
               <w:right w:val="none" w:sz="0" w:space="0" w:color="000000"/>
             </w:tcBorders>
@@ -480,7 +480,7 @@
           <w:tcPr>
             <w:tcBorders>
               <w:bottom w:val="none" w:sz="0" w:space="0" w:color="000000"/>
-              <w:top w:val="single" w:sz="12" w:space="0" w:color="000000"/>
+              <w:top w:val="single" w:sz="12" w:space="0" w:color="666666"/>
               <w:left w:val="none" w:sz="0" w:space="0" w:color="000000"/>
               <w:right w:val="none" w:sz="0" w:space="0" w:color="000000"/>
             </w:tcBorders>
@@ -524,7 +524,7 @@
           <w:tcPr>
             <w:tcBorders>
               <w:bottom w:val="none" w:sz="0" w:space="0" w:color="000000"/>
-              <w:top w:val="single" w:sz="12" w:space="0" w:color="000000"/>
+              <w:top w:val="single" w:sz="12" w:space="0" w:color="666666"/>
               <w:left w:val="none" w:sz="0" w:space="0" w:color="000000"/>
               <w:right w:val="none" w:sz="0" w:space="0" w:color="000000"/>
             </w:tcBorders>
@@ -5703,7 +5703,7 @@
         <w:tc>
           <w:tcPr>
             <w:tcBorders>
-              <w:bottom w:val="single" w:sz="12" w:space="0" w:color="000000"/>
+              <w:bottom w:val="single" w:sz="12" w:space="0" w:color="666666"/>
               <w:top w:val="none" w:sz="0" w:space="0" w:color="000000"/>
               <w:left w:val="none" w:sz="0" w:space="0" w:color="000000"/>
               <w:right w:val="none" w:sz="0" w:space="0" w:color="000000"/>
@@ -5747,7 +5747,7 @@
         <w:tc>
           <w:tcPr>
             <w:tcBorders>
-              <w:bottom w:val="single" w:sz="12" w:space="0" w:color="000000"/>
+              <w:bottom w:val="single" w:sz="12" w:space="0" w:color="666666"/>
               <w:top w:val="none" w:sz="0" w:space="0" w:color="000000"/>
               <w:left w:val="none" w:sz="0" w:space="0" w:color="000000"/>
               <w:right w:val="none" w:sz="0" w:space="0" w:color="000000"/>
@@ -5791,7 +5791,7 @@
         <w:tc>
           <w:tcPr>
             <w:tcBorders>
-              <w:bottom w:val="single" w:sz="12" w:space="0" w:color="000000"/>
+              <w:bottom w:val="single" w:sz="12" w:space="0" w:color="666666"/>
               <w:top w:val="none" w:sz="0" w:space="0" w:color="000000"/>
               <w:left w:val="none" w:sz="0" w:space="0" w:color="000000"/>
               <w:right w:val="none" w:sz="0" w:space="0" w:color="000000"/>
@@ -5835,7 +5835,7 @@
         <w:tc>
           <w:tcPr>
             <w:tcBorders>
-              <w:bottom w:val="single" w:sz="12" w:space="0" w:color="000000"/>
+              <w:bottom w:val="single" w:sz="12" w:space="0" w:color="666666"/>
               <w:top w:val="none" w:sz="0" w:space="0" w:color="000000"/>
               <w:left w:val="none" w:sz="0" w:space="0" w:color="000000"/>
               <w:right w:val="none" w:sz="0" w:space="0" w:color="000000"/>
@@ -5879,7 +5879,7 @@
         <w:tc>
           <w:tcPr>
             <w:tcBorders>
-              <w:bottom w:val="single" w:sz="12" w:space="0" w:color="000000"/>
+              <w:bottom w:val="single" w:sz="12" w:space="0" w:color="666666"/>
               <w:top w:val="none" w:sz="0" w:space="0" w:color="000000"/>
               <w:left w:val="none" w:sz="0" w:space="0" w:color="000000"/>
               <w:right w:val="none" w:sz="0" w:space="0" w:color="000000"/>
@@ -5923,7 +5923,7 @@
         <w:tc>
           <w:tcPr>
             <w:tcBorders>
-              <w:bottom w:val="single" w:sz="12" w:space="0" w:color="000000"/>
+              <w:bottom w:val="single" w:sz="12" w:space="0" w:color="666666"/>
               <w:top w:val="none" w:sz="0" w:space="0" w:color="000000"/>
               <w:left w:val="none" w:sz="0" w:space="0" w:color="000000"/>
               <w:right w:val="none" w:sz="0" w:space="0" w:color="000000"/>

</xml_diff>